<commit_message>
Update Usecase 08 -  log-in system.docx
</commit_message>
<xml_diff>
--- a/02 Requirements & Analysis/Usecase 08 -  log-in system.docx
+++ b/02 Requirements & Analysis/Usecase 08 -  log-in system.docx
@@ -54,7 +54,6 @@
                 <w:spacing w:val="0"/>
                 <w:position w:val="0"/>
                 <w:sz w:val="22"/>
-                <w:shd w:fill="auto" w:val="clear"/>
               </w:rPr>
             </w:pPr>
             <w:r>
@@ -97,7 +96,6 @@
                 <w:spacing w:val="0"/>
                 <w:position w:val="0"/>
                 <w:sz w:val="22"/>
-                <w:shd w:fill="auto" w:val="clear"/>
               </w:rPr>
             </w:pPr>
             <w:r>
@@ -146,7 +144,6 @@
                 <w:spacing w:val="0"/>
                 <w:position w:val="0"/>
                 <w:sz w:val="22"/>
-                <w:shd w:fill="auto" w:val="clear"/>
               </w:rPr>
             </w:pPr>
             <w:r>
@@ -189,7 +186,6 @@
                 <w:spacing w:val="0"/>
                 <w:position w:val="0"/>
                 <w:sz w:val="22"/>
-                <w:shd w:fill="auto" w:val="clear"/>
               </w:rPr>
             </w:pPr>
             <w:r>
@@ -237,7 +233,6 @@
                 <w:spacing w:val="0"/>
                 <w:position w:val="0"/>
                 <w:sz w:val="22"/>
-                <w:shd w:fill="auto" w:val="clear"/>
               </w:rPr>
             </w:pPr>
             <w:r>
@@ -280,7 +275,6 @@
                 <w:spacing w:val="0"/>
                 <w:position w:val="0"/>
                 <w:sz w:val="22"/>
-                <w:shd w:fill="auto" w:val="clear"/>
               </w:rPr>
             </w:pPr>
             <w:r>
@@ -328,7 +322,6 @@
                 <w:spacing w:val="0"/>
                 <w:position w:val="0"/>
                 <w:sz w:val="22"/>
-                <w:shd w:fill="auto" w:val="clear"/>
               </w:rPr>
             </w:pPr>
             <w:r>
@@ -371,7 +364,6 @@
                 <w:spacing w:val="0"/>
                 <w:position w:val="0"/>
                 <w:sz w:val="22"/>
-                <w:shd w:fill="auto" w:val="clear"/>
               </w:rPr>
             </w:pPr>
             <w:r>
@@ -419,7 +411,6 @@
                 <w:spacing w:val="0"/>
                 <w:position w:val="0"/>
                 <w:sz w:val="22"/>
-                <w:shd w:fill="auto" w:val="clear"/>
               </w:rPr>
             </w:pPr>
             <w:r>
@@ -462,7 +453,6 @@
                 <w:spacing w:val="0"/>
                 <w:position w:val="0"/>
                 <w:sz w:val="22"/>
-                <w:shd w:fill="auto" w:val="clear"/>
               </w:rPr>
             </w:pPr>
             <w:r>
@@ -510,7 +500,6 @@
                 <w:spacing w:val="0"/>
                 <w:position w:val="0"/>
                 <w:sz w:val="22"/>
-                <w:shd w:fill="auto" w:val="clear"/>
               </w:rPr>
             </w:pPr>
             <w:r>
@@ -553,19 +542,18 @@
                 <w:spacing w:val="0"/>
                 <w:position w:val="0"/>
                 <w:sz w:val="22"/>
-                <w:shd w:fill="auto" w:val="clear"/>
-              </w:rPr>
-            </w:pPr>
-            <w:r>
-              <w:rPr>
-                <w:rFonts w:ascii="Arial" w:hAnsi="Arial" w:cs="Arial" w:eastAsia="Arial"/>
-                <w:color w:val="auto"/>
-                <w:spacing w:val="0"/>
-                <w:position w:val="0"/>
-                <w:sz w:val="22"/>
-                <w:shd w:fill="auto" w:val="clear"/>
-              </w:rPr>
-              <w:t xml:space="preserve">Stakeholder: Christan og Fredriksbergs sportsklinik</w:t>
+              </w:rPr>
+            </w:pPr>
+            <w:r>
+              <w:rPr>
+                <w:rFonts w:ascii="Arial" w:hAnsi="Arial" w:cs="Arial" w:eastAsia="Arial"/>
+                <w:color w:val="auto"/>
+                <w:spacing w:val="0"/>
+                <w:position w:val="0"/>
+                <w:sz w:val="22"/>
+                <w:shd w:fill="auto" w:val="clear"/>
+              </w:rPr>
+              <w:t xml:space="preserve">Stakeholder: Christan, Fredriksbergs sportsklinik og klinikkens kunder.</w:t>
               <w:br/>
               <w:br/>
               <w:t xml:space="preserve">interest: Klinikkens kunder skal kunne logge sig ind for at kunne benytte app’en</w:t>
@@ -604,7 +592,6 @@
                 <w:spacing w:val="0"/>
                 <w:position w:val="0"/>
                 <w:sz w:val="22"/>
-                <w:shd w:fill="auto" w:val="clear"/>
               </w:rPr>
             </w:pPr>
             <w:r>
@@ -673,7 +660,6 @@
                 <w:spacing w:val="0"/>
                 <w:position w:val="0"/>
                 <w:sz w:val="22"/>
-                <w:shd w:fill="auto" w:val="clear"/>
               </w:rPr>
             </w:pPr>
             <w:r>
@@ -721,7 +707,6 @@
                 <w:spacing w:val="0"/>
                 <w:position w:val="0"/>
                 <w:sz w:val="22"/>
-                <w:shd w:fill="auto" w:val="clear"/>
               </w:rPr>
             </w:pPr>
             <w:r>
@@ -764,7 +749,6 @@
                 <w:spacing w:val="0"/>
                 <w:position w:val="0"/>
                 <w:sz w:val="22"/>
-                <w:shd w:fill="auto" w:val="clear"/>
               </w:rPr>
             </w:pPr>
             <w:r>
@@ -812,7 +796,6 @@
                 <w:spacing w:val="0"/>
                 <w:position w:val="0"/>
                 <w:sz w:val="22"/>
-                <w:shd w:fill="auto" w:val="clear"/>
               </w:rPr>
             </w:pPr>
             <w:r>
@@ -952,7 +935,6 @@
                 <w:spacing w:val="0"/>
                 <w:position w:val="0"/>
                 <w:sz w:val="22"/>
-                <w:shd w:fill="auto" w:val="clear"/>
               </w:rPr>
             </w:pPr>
             <w:r>
@@ -1000,7 +982,6 @@
                 <w:spacing w:val="0"/>
                 <w:position w:val="0"/>
                 <w:sz w:val="22"/>
-                <w:shd w:fill="auto" w:val="clear"/>
               </w:rPr>
             </w:pPr>
             <w:r>
@@ -1466,7 +1447,6 @@
                 <w:spacing w:val="0"/>
                 <w:position w:val="0"/>
                 <w:sz w:val="22"/>
-                <w:shd w:fill="auto" w:val="clear"/>
               </w:rPr>
             </w:pPr>
             <w:r>
@@ -1514,7 +1494,6 @@
                 <w:spacing w:val="0"/>
                 <w:position w:val="0"/>
                 <w:sz w:val="22"/>
-                <w:shd w:fill="auto" w:val="clear"/>
               </w:rPr>
             </w:pPr>
             <w:r>
@@ -1557,7 +1536,6 @@
                 <w:spacing w:val="0"/>
                 <w:position w:val="0"/>
                 <w:sz w:val="22"/>
-                <w:shd w:fill="auto" w:val="clear"/>
               </w:rPr>
             </w:pPr>
             <w:r>
@@ -1605,7 +1583,6 @@
                 <w:spacing w:val="0"/>
                 <w:position w:val="0"/>
                 <w:sz w:val="22"/>
-                <w:shd w:fill="auto" w:val="clear"/>
               </w:rPr>
             </w:pPr>
             <w:r>
@@ -1648,7 +1625,6 @@
                 <w:spacing w:val="0"/>
                 <w:position w:val="0"/>
                 <w:sz w:val="22"/>
-                <w:shd w:fill="auto" w:val="clear"/>
               </w:rPr>
             </w:pPr>
             <w:r>
@@ -1696,7 +1672,6 @@
                 <w:spacing w:val="0"/>
                 <w:position w:val="0"/>
                 <w:sz w:val="22"/>
-                <w:shd w:fill="auto" w:val="clear"/>
               </w:rPr>
             </w:pPr>
             <w:r>
@@ -1739,7 +1714,6 @@
                 <w:spacing w:val="0"/>
                 <w:position w:val="0"/>
                 <w:sz w:val="22"/>
-                <w:shd w:fill="auto" w:val="clear"/>
               </w:rPr>
             </w:pPr>
             <w:r>
@@ -1787,7 +1761,6 @@
                 <w:spacing w:val="0"/>
                 <w:position w:val="0"/>
                 <w:sz w:val="22"/>
-                <w:shd w:fill="auto" w:val="clear"/>
               </w:rPr>
             </w:pPr>
             <w:r>
@@ -1830,7 +1803,6 @@
                 <w:spacing w:val="0"/>
                 <w:position w:val="0"/>
                 <w:sz w:val="22"/>
-                <w:shd w:fill="auto" w:val="clear"/>
               </w:rPr>
             </w:pPr>
             <w:r>

</xml_diff>